<commit_message>
Epic 4 - Yaryna Shcherban - Second commit
</commit_message>
<xml_diff>
--- a/ai_13/yaryna_shcherban/epic_4/epic_4_pactice_and_labs_report_yaryna_shcherban.docx
+++ b/ai_13/yaryna_shcherban/epic_4/epic_4_pactice_and_labs_report_yaryna_shcherban.docx
@@ -7827,154 +7827,188 @@
           <w:szCs w:val="26"/>
         </w:rPr>
       </w:pPr>
+    </w:p>
+    <w:p>
+      <w:pPr>
+        <w:spacing w:line="276" w:lineRule="auto"/>
+        <w:jc w:val="both"/>
+        <w:rPr>
+          <w:rFonts w:ascii="Times New Roman" w:hAnsi="Times New Roman" w:cs="Times New Roman"/>
+          <w:bCs/>
+          <w:color w:val="000000"/>
+          <w:sz w:val="28"/>
+          <w:szCs w:val="28"/>
+          <w:u w:val="single"/>
+        </w:rPr>
+      </w:pPr>
+      <w:r>
+        <w:rPr>
+          <w:rFonts w:ascii="Times New Roman" w:hAnsi="Times New Roman" w:cs="Times New Roman"/>
+          <w:bCs/>
+          <w:color w:val="000000"/>
+          <w:sz w:val="28"/>
+          <w:szCs w:val="26"/>
+          <w:u w:val="single"/>
+        </w:rPr>
+        <w:t xml:space="preserve">Висновок : </w:t>
+      </w:r>
+      <w:r>
+        <w:rPr>
+          <w:rFonts w:ascii="Times New Roman" w:hAnsi="Times New Roman" w:cs="Times New Roman"/>
+          <w:sz w:val="28"/>
+          <w:szCs w:val="28"/>
+        </w:rPr>
+        <w:t>На цій лабораторній роботі я</w:t>
+      </w:r>
+      <w:r>
+        <w:rPr>
+          <w:rFonts w:ascii="Times New Roman" w:hAnsi="Times New Roman" w:cs="Times New Roman"/>
+          <w:sz w:val="28"/>
+          <w:szCs w:val="28"/>
+        </w:rPr>
+        <w:t xml:space="preserve"> опрацювала створення масивів різних вимірів, роботу з вказівниками та посилання</w:t>
+      </w:r>
+      <w:r>
+        <w:rPr>
+          <w:rFonts w:ascii="Times New Roman" w:hAnsi="Times New Roman" w:cs="Times New Roman"/>
+          <w:sz w:val="28"/>
+          <w:szCs w:val="28"/>
+        </w:rPr>
+        <w:t>ми, а також класи пам'яті в C++</w:t>
+      </w:r>
+      <w:r>
+        <w:rPr>
+          <w:rFonts w:ascii="Times New Roman" w:hAnsi="Times New Roman" w:cs="Times New Roman"/>
+          <w:sz w:val="28"/>
+          <w:szCs w:val="28"/>
+          <w:lang w:val="en-US"/>
+        </w:rPr>
+        <w:t xml:space="preserve">; </w:t>
+      </w:r>
+      <w:r>
+        <w:rPr>
+          <w:rFonts w:ascii="Times New Roman" w:hAnsi="Times New Roman" w:cs="Times New Roman"/>
+          <w:sz w:val="28"/>
+          <w:szCs w:val="28"/>
+        </w:rPr>
+        <w:t xml:space="preserve"> д</w:t>
+      </w:r>
+      <w:r>
+        <w:rPr>
+          <w:rFonts w:ascii="Times New Roman" w:hAnsi="Times New Roman" w:cs="Times New Roman"/>
+          <w:sz w:val="28"/>
+          <w:szCs w:val="28"/>
+        </w:rPr>
+        <w:t>ослідила алгоритми сортування та їхнє викорис</w:t>
+      </w:r>
+      <w:r>
+        <w:rPr>
+          <w:rFonts w:ascii="Times New Roman" w:hAnsi="Times New Roman" w:cs="Times New Roman"/>
+          <w:sz w:val="28"/>
+          <w:szCs w:val="28"/>
+        </w:rPr>
+        <w:t>тання для різних випадків</w:t>
+      </w:r>
+      <w:r>
+        <w:rPr>
+          <w:rFonts w:ascii="Times New Roman" w:hAnsi="Times New Roman" w:cs="Times New Roman"/>
+          <w:sz w:val="28"/>
+          <w:szCs w:val="28"/>
+          <w:lang w:val="en-US"/>
+        </w:rPr>
+        <w:t xml:space="preserve">; </w:t>
+      </w:r>
+      <w:r>
+        <w:rPr>
+          <w:rFonts w:ascii="Times New Roman" w:hAnsi="Times New Roman" w:cs="Times New Roman"/>
+          <w:sz w:val="28"/>
+          <w:szCs w:val="28"/>
+        </w:rPr>
+        <w:t xml:space="preserve"> навчилася створювати структури, що допомогло об'єднати різні типи даних для зручнішої роботи.</w:t>
+      </w:r>
+    </w:p>
+    <w:p>
+      <w:pPr>
+        <w:spacing w:line="276" w:lineRule="auto"/>
+        <w:rPr>
+          <w:rFonts w:ascii="Times New Roman" w:hAnsi="Times New Roman" w:cs="Times New Roman"/>
+          <w:bCs/>
+          <w:color w:val="000000"/>
+          <w:sz w:val="28"/>
+          <w:szCs w:val="26"/>
+          <w:u w:val="single"/>
+        </w:rPr>
+      </w:pPr>
+      <w:r>
+        <w:rPr>
+          <w:rFonts w:ascii="Times New Roman" w:hAnsi="Times New Roman" w:cs="Times New Roman"/>
+          <w:bCs/>
+          <w:color w:val="000000"/>
+          <w:sz w:val="28"/>
+          <w:szCs w:val="26"/>
+          <w:u w:val="single"/>
+        </w:rPr>
+        <w:t xml:space="preserve">Посилання на </w:t>
+      </w:r>
+      <w:r>
+        <w:rPr>
+          <w:rFonts w:ascii="Times New Roman" w:hAnsi="Times New Roman" w:cs="Times New Roman"/>
+          <w:bCs/>
+          <w:color w:val="000000"/>
+          <w:sz w:val="28"/>
+          <w:szCs w:val="26"/>
+          <w:u w:val="single"/>
+          <w:lang w:val="en-US"/>
+        </w:rPr>
+        <w:t xml:space="preserve">Pull Request </w:t>
+      </w:r>
+      <w:r>
+        <w:rPr>
+          <w:rFonts w:ascii="Times New Roman" w:hAnsi="Times New Roman" w:cs="Times New Roman"/>
+          <w:bCs/>
+          <w:color w:val="000000"/>
+          <w:sz w:val="28"/>
+          <w:szCs w:val="26"/>
+          <w:u w:val="single"/>
+        </w:rPr>
+        <w:t>:</w:t>
+      </w:r>
+      <w:r>
+        <w:rPr>
+          <w:rFonts w:ascii="Times New Roman" w:hAnsi="Times New Roman" w:cs="Times New Roman"/>
+          <w:bCs/>
+          <w:color w:val="000000"/>
+          <w:sz w:val="28"/>
+          <w:szCs w:val="26"/>
+          <w:u w:val="single"/>
+        </w:rPr>
+        <w:t xml:space="preserve"> </w:t>
+      </w:r>
+      <w:hyperlink r:id="rId39" w:history="1">
+        <w:r>
+          <w:rPr>
+            <w:rStyle w:val="a5"/>
+            <w:rFonts w:ascii="Times New Roman" w:hAnsi="Times New Roman" w:cs="Times New Roman"/>
+            <w:bCs/>
+            <w:sz w:val="28"/>
+            <w:szCs w:val="26"/>
+          </w:rPr>
+          <w:t>https://github.com/artificial-intelligence-department/ai_programming_playground_2024/pull/297</w:t>
+        </w:r>
+      </w:hyperlink>
+      <w:r>
+        <w:rPr>
+          <w:rFonts w:ascii="Times New Roman" w:hAnsi="Times New Roman" w:cs="Times New Roman"/>
+          <w:bCs/>
+          <w:color w:val="000000"/>
+          <w:sz w:val="28"/>
+          <w:szCs w:val="26"/>
+          <w:u w:val="single"/>
+        </w:rPr>
+        <w:t xml:space="preserve"> </w:t>
+      </w:r>
       <w:bookmarkStart w:id="0" w:name="_GoBack"/>
       <w:bookmarkEnd w:id="0"/>
-    </w:p>
-    <w:p>
-      <w:pPr>
-        <w:spacing w:line="276" w:lineRule="auto"/>
-        <w:jc w:val="both"/>
-        <w:rPr>
-          <w:rFonts w:ascii="Times New Roman" w:hAnsi="Times New Roman" w:cs="Times New Roman"/>
-          <w:bCs/>
-          <w:color w:val="000000"/>
-          <w:sz w:val="28"/>
-          <w:szCs w:val="28"/>
-          <w:u w:val="single"/>
-        </w:rPr>
-      </w:pPr>
-      <w:r>
-        <w:rPr>
-          <w:rFonts w:ascii="Times New Roman" w:hAnsi="Times New Roman" w:cs="Times New Roman"/>
-          <w:bCs/>
-          <w:color w:val="000000"/>
-          <w:sz w:val="28"/>
-          <w:szCs w:val="26"/>
-          <w:u w:val="single"/>
-        </w:rPr>
-        <w:t xml:space="preserve">Висновок : </w:t>
-      </w:r>
-      <w:r>
-        <w:rPr>
-          <w:rFonts w:ascii="Times New Roman" w:hAnsi="Times New Roman" w:cs="Times New Roman"/>
-          <w:sz w:val="28"/>
-          <w:szCs w:val="28"/>
-        </w:rPr>
-        <w:t>На цій лабораторній роботі я</w:t>
-      </w:r>
-      <w:r>
-        <w:rPr>
-          <w:rFonts w:ascii="Times New Roman" w:hAnsi="Times New Roman" w:cs="Times New Roman"/>
-          <w:sz w:val="28"/>
-          <w:szCs w:val="28"/>
-        </w:rPr>
-        <w:t xml:space="preserve"> опрацювала створення масивів різних вимірів, роботу з вказівниками та посилання</w:t>
-      </w:r>
-      <w:r>
-        <w:rPr>
-          <w:rFonts w:ascii="Times New Roman" w:hAnsi="Times New Roman" w:cs="Times New Roman"/>
-          <w:sz w:val="28"/>
-          <w:szCs w:val="28"/>
-        </w:rPr>
-        <w:t>ми, а також класи пам'яті в C++</w:t>
-      </w:r>
-      <w:r>
-        <w:rPr>
-          <w:rFonts w:ascii="Times New Roman" w:hAnsi="Times New Roman" w:cs="Times New Roman"/>
-          <w:sz w:val="28"/>
-          <w:szCs w:val="28"/>
-          <w:lang w:val="en-US"/>
-        </w:rPr>
-        <w:t xml:space="preserve">; </w:t>
-      </w:r>
-      <w:r>
-        <w:rPr>
-          <w:rFonts w:ascii="Times New Roman" w:hAnsi="Times New Roman" w:cs="Times New Roman"/>
-          <w:sz w:val="28"/>
-          <w:szCs w:val="28"/>
-        </w:rPr>
-        <w:t xml:space="preserve"> д</w:t>
-      </w:r>
-      <w:r>
-        <w:rPr>
-          <w:rFonts w:ascii="Times New Roman" w:hAnsi="Times New Roman" w:cs="Times New Roman"/>
-          <w:sz w:val="28"/>
-          <w:szCs w:val="28"/>
-        </w:rPr>
-        <w:t>ослідила алгоритми сортування та їхнє викорис</w:t>
-      </w:r>
-      <w:r>
-        <w:rPr>
-          <w:rFonts w:ascii="Times New Roman" w:hAnsi="Times New Roman" w:cs="Times New Roman"/>
-          <w:sz w:val="28"/>
-          <w:szCs w:val="28"/>
-        </w:rPr>
-        <w:t>тання для різних випадків</w:t>
-      </w:r>
-      <w:r>
-        <w:rPr>
-          <w:rFonts w:ascii="Times New Roman" w:hAnsi="Times New Roman" w:cs="Times New Roman"/>
-          <w:sz w:val="28"/>
-          <w:szCs w:val="28"/>
-          <w:lang w:val="en-US"/>
-        </w:rPr>
-        <w:t xml:space="preserve">; </w:t>
-      </w:r>
-      <w:r>
-        <w:rPr>
-          <w:rFonts w:ascii="Times New Roman" w:hAnsi="Times New Roman" w:cs="Times New Roman"/>
-          <w:sz w:val="28"/>
-          <w:szCs w:val="28"/>
-        </w:rPr>
-        <w:t xml:space="preserve"> навчилася створювати структури, що допомогло об'єднати різні типи даних для зручнішої роботи.</w:t>
-      </w:r>
-    </w:p>
-    <w:p>
-      <w:pPr>
-        <w:spacing w:line="276" w:lineRule="auto"/>
-        <w:rPr>
-          <w:rFonts w:ascii="Times New Roman" w:hAnsi="Times New Roman" w:cs="Times New Roman"/>
-          <w:bCs/>
-          <w:color w:val="000000"/>
-          <w:sz w:val="28"/>
-          <w:szCs w:val="26"/>
-          <w:u w:val="single"/>
-        </w:rPr>
-      </w:pPr>
-      <w:r>
-        <w:rPr>
-          <w:rFonts w:ascii="Times New Roman" w:hAnsi="Times New Roman" w:cs="Times New Roman"/>
-          <w:bCs/>
-          <w:color w:val="000000"/>
-          <w:sz w:val="28"/>
-          <w:szCs w:val="26"/>
-          <w:u w:val="single"/>
-        </w:rPr>
-        <w:t xml:space="preserve">Посилання на </w:t>
-      </w:r>
-      <w:r>
-        <w:rPr>
-          <w:rFonts w:ascii="Times New Roman" w:hAnsi="Times New Roman" w:cs="Times New Roman"/>
-          <w:bCs/>
-          <w:color w:val="000000"/>
-          <w:sz w:val="28"/>
-          <w:szCs w:val="26"/>
-          <w:u w:val="single"/>
-          <w:lang w:val="en-US"/>
-        </w:rPr>
-        <w:t xml:space="preserve">Pull Request </w:t>
-      </w:r>
-      <w:r>
-        <w:rPr>
-          <w:rFonts w:ascii="Times New Roman" w:hAnsi="Times New Roman" w:cs="Times New Roman"/>
-          <w:bCs/>
-          <w:color w:val="000000"/>
-          <w:sz w:val="28"/>
-          <w:szCs w:val="26"/>
-          <w:u w:val="single"/>
-        </w:rPr>
-        <w:t>:</w:t>
-      </w:r>
     </w:p>
     <w:p>
       <w:pPr>

</xml_diff>

<commit_message>
Epic 4 - Yaryna Shcherban - Third commit
</commit_message>
<xml_diff>
--- a/ai_13/yaryna_shcherban/epic_4/epic_4_pactice_and_labs_report_yaryna_shcherban.docx
+++ b/ai_13/yaryna_shcherban/epic_4/epic_4_pactice_and_labs_report_yaryna_shcherban.docx
@@ -4379,10 +4379,10 @@
               <wp:anchor distT="0" distB="0" distL="114300" distR="114300" simplePos="0" relativeHeight="251661312" behindDoc="0" locked="0" layoutInCell="1" allowOverlap="1" wp14:anchorId="390C83C4" wp14:editId="3027C64E">
                 <wp:simplePos x="0" y="0"/>
                 <wp:positionH relativeFrom="column">
-                  <wp:posOffset>3347720</wp:posOffset>
+                  <wp:posOffset>3595370</wp:posOffset>
                 </wp:positionH>
                 <wp:positionV relativeFrom="paragraph">
-                  <wp:posOffset>2620645</wp:posOffset>
+                  <wp:posOffset>2317115</wp:posOffset>
                 </wp:positionV>
                 <wp:extent cx="2401294" cy="506437"/>
                 <wp:effectExtent l="0" t="0" r="18415" b="27305"/>
@@ -4413,9 +4413,11 @@
                       <wps:txbx>
                         <w:txbxContent>
                           <w:p>
+                            <w:bookmarkStart w:id="0" w:name="_GoBack"/>
                             <w:r>
                               <w:t>Була проведена зустріч з командою щодо практичного завдання</w:t>
                             </w:r>
+                            <w:bookmarkEnd w:id="0"/>
                           </w:p>
                         </w:txbxContent>
                       </wps:txbx>
@@ -4443,13 +4445,15 @@
                 <v:stroke joinstyle="miter"/>
                 <v:path gradientshapeok="t" o:connecttype="rect"/>
               </v:shapetype>
-              <v:shape id="Поле 15" o:spid="_x0000_s1027" type="#_x0000_t202" style="position:absolute;margin-left:263.6pt;margin-top:206.35pt;width:189.1pt;height:39.9pt;z-index:251661312;visibility:visible;mso-wrap-style:square;mso-width-percent:0;mso-height-percent:0;mso-wrap-distance-left:9pt;mso-wrap-distance-top:0;mso-wrap-distance-right:9pt;mso-wrap-distance-bottom:0;mso-position-horizontal:absolute;mso-position-horizontal-relative:text;mso-position-vertical:absolute;mso-position-vertical-relative:text;mso-width-percent:0;mso-height-percent:0;mso-width-relative:margin;mso-height-relative:margin;v-text-anchor:top" o:gfxdata="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" fillcolor="white [3201]" strokeweight=".5pt">
+              <v:shape id="Поле 15" o:spid="_x0000_s1027" type="#_x0000_t202" style="position:absolute;margin-left:283.1pt;margin-top:182.45pt;width:189.1pt;height:39.9pt;z-index:251661312;visibility:visible;mso-wrap-style:square;mso-width-percent:0;mso-height-percent:0;mso-wrap-distance-left:9pt;mso-wrap-distance-top:0;mso-wrap-distance-right:9pt;mso-wrap-distance-bottom:0;mso-position-horizontal:absolute;mso-position-horizontal-relative:text;mso-position-vertical:absolute;mso-position-vertical-relative:text;mso-width-percent:0;mso-height-percent:0;mso-width-relative:margin;mso-height-relative:margin;v-text-anchor:top" o:gfxdata="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" fillcolor="white [3201]" strokeweight=".5pt">
                 <v:textbox>
                   <w:txbxContent>
                     <w:p>
+                      <w:bookmarkStart w:id="1" w:name="_GoBack"/>
                       <w:r>
                         <w:t>Була проведена зустріч з командою щодо практичного завдання</w:t>
                       </w:r>
+                      <w:bookmarkEnd w:id="1"/>
                     </w:p>
                   </w:txbxContent>
                 </v:textbox>
@@ -4460,15 +4464,14 @@
       </w:r>
       <w:r>
         <w:rPr>
-          <w:rFonts w:ascii="Times New Roman" w:hAnsi="Times New Roman" w:cs="Times New Roman"/>
           <w:noProof/>
           <w:lang w:eastAsia="uk-UA"/>
         </w:rPr>
         <w:drawing>
-          <wp:inline distT="0" distB="0" distL="0" distR="0" wp14:anchorId="6B77D703" wp14:editId="6F8073FD">
-            <wp:extent cx="5803900" cy="3246779"/>
-            <wp:effectExtent l="0" t="0" r="6350" b="0"/>
-            <wp:docPr id="21" name="Рисунок 21"/>
+          <wp:inline distT="0" distB="0" distL="0" distR="0" wp14:anchorId="4BC134FD" wp14:editId="77B87B2E">
+            <wp:extent cx="5829300" cy="3100807"/>
+            <wp:effectExtent l="0" t="0" r="0" b="4445"/>
+            <wp:docPr id="24" name="Рисунок 24"/>
             <wp:cNvGraphicFramePr>
               <a:graphicFrameLocks xmlns:a="http://schemas.openxmlformats.org/drawingml/2006/main" noChangeAspect="1"/>
             </wp:cNvGraphicFramePr>
@@ -4479,20 +4482,27 @@
                     <pic:cNvPr id="1" name=""/>
                     <pic:cNvPicPr/>
                   </pic:nvPicPr>
-                  <pic:blipFill>
+                  <pic:blipFill rotWithShape="1">
                     <a:blip r:embed="rId11"/>
-                    <a:stretch>
-                      <a:fillRect/>
-                    </a:stretch>
+                    <a:srcRect b="5351"/>
+                    <a:stretch/>
                   </pic:blipFill>
-                  <pic:spPr>
+                  <pic:spPr bwMode="auto">
                     <a:xfrm>
                       <a:off x="0" y="0"/>
-                      <a:ext cx="5811773" cy="3251183"/>
+                      <a:ext cx="5831765" cy="3102118"/>
                     </a:xfrm>
                     <a:prstGeom prst="rect">
                       <a:avLst/>
                     </a:prstGeom>
+                    <a:ln>
+                      <a:noFill/>
+                    </a:ln>
+                    <a:extLst>
+                      <a:ext uri="{53640926-AAD7-44D8-BBD7-CCE9431645EC}">
+                        <a14:shadowObscured xmlns:a14="http://schemas.microsoft.com/office/drawing/2010/main"/>
+                      </a:ext>
+                    </a:extLst>
                   </pic:spPr>
                 </pic:pic>
               </a:graphicData>
@@ -8007,8 +8017,6 @@
         </w:rPr>
         <w:t xml:space="preserve"> </w:t>
       </w:r>
-      <w:bookmarkStart w:id="0" w:name="_GoBack"/>
-      <w:bookmarkEnd w:id="0"/>
     </w:p>
     <w:p>
       <w:pPr>

</xml_diff>